<commit_message>
changed to functions and created graphs:
NEXT: Change headings on graphs + write paper.
</commit_message>
<xml_diff>
--- a/Dissemination/Adapting the HEAT.docx
+++ b/Dissemination/Adapting the HEAT.docx
@@ -590,17 +590,7 @@
           <w:szCs w:val="20"/>
           <w:shd w:val="clear" w:color="auto" w:fill="FFFFFF"/>
         </w:rPr>
-        <w:t>Kelly</w:t>
-      </w:r>
-      <w:r>
-        <w:rPr>
-          <w:rFonts w:ascii="Arial" w:hAnsi="Arial" w:cs="Arial"/>
-          <w:color w:val="222222"/>
-          <w:sz w:val="20"/>
-          <w:szCs w:val="20"/>
-          <w:shd w:val="clear" w:color="auto" w:fill="FFFFFF"/>
-        </w:rPr>
-        <w:t xml:space="preserve"> et al., 2014</w:t>
+        <w:t>Kelly et al., 2014</w:t>
       </w:r>
       <w:r>
         <w:rPr>
@@ -722,15 +712,7 @@
         <w:rPr>
           <w:lang w:val="en-US"/>
         </w:rPr>
-        <w:t>an example of a “Health in All P</w:t>
-      </w:r>
-      <w:bookmarkStart w:id="1" w:name="_GoBack"/>
-      <w:bookmarkEnd w:id="1"/>
-      <w:r>
-        <w:rPr>
-          <w:lang w:val="en-US"/>
-        </w:rPr>
-        <w:t>olicies” approach which aims to ensure that health effects are considered within other sectors, for HEAT tool this is largely transport planning (</w:t>
+        <w:t>an example of a “Health in All Policies” approach which aims to ensure that health effects are considered within other sectors, for HEAT tool this is largely transport planning (</w:t>
       </w:r>
       <w:proofErr w:type="spellStart"/>
       <w:r>
@@ -744,13 +726,7 @@
         <w:rPr>
           <w:lang w:val="en-US"/>
         </w:rPr>
-        <w:t xml:space="preserve"> et al., 2010)</w:t>
-      </w:r>
-      <w:r>
-        <w:rPr>
-          <w:lang w:val="en-US"/>
-        </w:rPr>
-        <w:t xml:space="preserve">. The HEAT methods and user guide states that </w:t>
+        <w:t xml:space="preserve"> et al., 2010). The HEAT methods and user guide states that </w:t>
       </w:r>
       <w:r>
         <w:rPr>
@@ -890,37 +866,7 @@
           <w:szCs w:val="20"/>
           <w:shd w:val="clear" w:color="auto" w:fill="FFFFFF"/>
         </w:rPr>
-        <w:t>Kelly et al.</w:t>
-      </w:r>
-      <w:r>
-        <w:rPr>
-          <w:rFonts w:ascii="Arial" w:hAnsi="Arial" w:cs="Arial"/>
-          <w:color w:val="222222"/>
-          <w:sz w:val="20"/>
-          <w:szCs w:val="20"/>
-          <w:shd w:val="clear" w:color="auto" w:fill="FFFFFF"/>
-        </w:rPr>
-        <w:t>,</w:t>
-      </w:r>
-      <w:r>
-        <w:rPr>
-          <w:rFonts w:ascii="Arial" w:hAnsi="Arial" w:cs="Arial"/>
-          <w:color w:val="222222"/>
-          <w:sz w:val="20"/>
-          <w:szCs w:val="20"/>
-          <w:shd w:val="clear" w:color="auto" w:fill="FFFFFF"/>
-        </w:rPr>
-        <w:t xml:space="preserve"> 2014</w:t>
-      </w:r>
-      <w:r>
-        <w:rPr>
-          <w:rFonts w:ascii="Arial" w:hAnsi="Arial" w:cs="Arial"/>
-          <w:color w:val="222222"/>
-          <w:sz w:val="20"/>
-          <w:szCs w:val="20"/>
-          <w:shd w:val="clear" w:color="auto" w:fill="FFFFFF"/>
-        </w:rPr>
-        <w:t>)</w:t>
+        <w:t>Kelly et al., 2014)</w:t>
       </w:r>
       <w:r>
         <w:rPr>
@@ -1005,14 +951,13 @@
     </w:p>
     <w:p>
       <w:pPr>
-        <w:rPr>
-          <w:u w:val="single"/>
-          <w:lang w:val="en-US"/>
-        </w:rPr>
-      </w:pPr>
-      <w:r>
-        <w:rPr>
-          <w:u w:val="single"/>
+        <w:pStyle w:val="Heading2"/>
+        <w:rPr>
+          <w:lang w:val="en-US"/>
+        </w:rPr>
+      </w:pPr>
+      <w:r>
+        <w:rPr>
           <w:lang w:val="en-US"/>
         </w:rPr>
         <w:t>Data and Measures</w:t>
@@ -1137,37 +1082,7 @@
           <w:szCs w:val="20"/>
           <w:shd w:val="clear" w:color="auto" w:fill="FFFFFF"/>
         </w:rPr>
-        <w:t xml:space="preserve">Kelly et al. </w:t>
-      </w:r>
-      <w:r>
-        <w:rPr>
-          <w:rFonts w:ascii="Arial" w:hAnsi="Arial" w:cs="Arial"/>
-          <w:color w:val="222222"/>
-          <w:sz w:val="20"/>
-          <w:szCs w:val="20"/>
-          <w:shd w:val="clear" w:color="auto" w:fill="FFFFFF"/>
-        </w:rPr>
-        <w:t>(</w:t>
-      </w:r>
-      <w:r>
-        <w:rPr>
-          <w:rFonts w:ascii="Arial" w:hAnsi="Arial" w:cs="Arial"/>
-          <w:color w:val="222222"/>
-          <w:sz w:val="20"/>
-          <w:szCs w:val="20"/>
-          <w:shd w:val="clear" w:color="auto" w:fill="FFFFFF"/>
-        </w:rPr>
-        <w:t>2014</w:t>
-      </w:r>
-      <w:r>
-        <w:rPr>
-          <w:rFonts w:ascii="Arial" w:hAnsi="Arial" w:cs="Arial"/>
-          <w:color w:val="222222"/>
-          <w:sz w:val="20"/>
-          <w:szCs w:val="20"/>
-          <w:shd w:val="clear" w:color="auto" w:fill="FFFFFF"/>
-        </w:rPr>
-        <w:t>)</w:t>
+        <w:t>Kelly et al. (2014)</w:t>
       </w:r>
       <w:r>
         <w:rPr>
@@ -1635,14 +1550,13 @@
     </w:p>
     <w:p>
       <w:pPr>
-        <w:rPr>
-          <w:u w:val="single"/>
-          <w:lang w:val="en-US"/>
-        </w:rPr>
-      </w:pPr>
-      <w:r>
-        <w:rPr>
-          <w:u w:val="single"/>
+        <w:pStyle w:val="Heading2"/>
+        <w:rPr>
+          <w:lang w:val="en-US"/>
+        </w:rPr>
+      </w:pPr>
+      <w:r>
+        <w:rPr>
           <w:lang w:val="en-US"/>
         </w:rPr>
         <w:t>Analysis</w:t>
@@ -1688,19 +1602,7 @@
         <w:rPr>
           <w:lang w:val="en-US"/>
         </w:rPr>
-        <w:t>current method</w:t>
-      </w:r>
-      <w:r>
-        <w:rPr>
-          <w:lang w:val="en-US"/>
-        </w:rPr>
-        <w:t xml:space="preserve"> currently used by HEAT</w:t>
-      </w:r>
-      <w:r>
-        <w:rPr>
-          <w:lang w:val="en-US"/>
-        </w:rPr>
-        <w:t xml:space="preserve"> (linear dose response)</w:t>
+        <w:t>current method currently used by HEAT (linear dose response)</w:t>
       </w:r>
       <w:r>
         <w:rPr>
@@ -2204,17 +2106,7 @@
                 <w:rFonts w:ascii="Cambria Math" w:hAnsi="Cambria Math"/>
                 <w:lang w:val="en-US"/>
               </w:rPr>
-              <m:t>l</m:t>
-            </m:r>
-            <m:r>
-              <m:rPr>
-                <m:sty m:val="bi"/>
-              </m:rPr>
-              <w:rPr>
-                <w:rFonts w:ascii="Cambria Math" w:hAnsi="Cambria Math"/>
-                <w:lang w:val="en-US"/>
-              </w:rPr>
-              <m:t>rf</m:t>
+              <m:t>lrf</m:t>
             </m:r>
           </m:sub>
         </m:sSub>
@@ -2450,13 +2342,7 @@
         <w:rPr>
           <w:lang w:val="en-US"/>
         </w:rPr>
-        <w:t>N</w:t>
-      </w:r>
-      <w:r>
-        <w:rPr>
-          <w:lang w:val="en-US"/>
-        </w:rPr>
-        <w:t xml:space="preserve">et monetary benefit is then calculated by multiplying the difference in relative risk between intervention and baseline </w:t>
+        <w:t xml:space="preserve">Net monetary benefit is then calculated by multiplying the difference in relative risk between intervention and baseline </w:t>
       </w:r>
       <m:oMath>
         <m:sSub>
@@ -2933,13 +2819,7 @@
         <w:rPr>
           <w:lang w:val="en-US"/>
         </w:rPr>
-        <w:t xml:space="preserve"> described in the appendix</w:t>
-      </w:r>
-      <w:r>
-        <w:rPr>
-          <w:lang w:val="en-US"/>
-        </w:rPr>
-        <w:t xml:space="preserve"> to estimate </w:t>
+        <w:t xml:space="preserve"> described in the appendix to estimate </w:t>
       </w:r>
       <w:r>
         <w:rPr>
@@ -2969,6 +2849,7 @@
           <w:b/>
           <w:lang w:val="en-US"/>
         </w:rPr>
+        <w:lastRenderedPageBreak/>
         <w:t>RR</w:t>
       </w:r>
       <w:r>
@@ -2985,15 +2866,7 @@
           <w:b/>
           <w:lang w:val="en-US"/>
         </w:rPr>
-        <w:t>=</w:t>
-      </w:r>
-      <w:r>
-        <w:rPr>
-          <w:rFonts w:ascii="Cambria Math" w:hAnsi="Cambria Math"/>
-          <w:b/>
-          <w:lang w:val="en-US"/>
-        </w:rPr>
-        <w:t xml:space="preserve">  </w:t>
+        <w:t xml:space="preserve">=  </w:t>
       </w:r>
       <m:oMath>
         <m:nary>
@@ -3301,6 +3174,13 @@
           <w:lang w:val="en-US"/>
         </w:rPr>
       </w:pPr>
+      <w:r>
+        <w:rPr>
+          <w:rFonts w:eastAsiaTheme="minorEastAsia"/>
+          <w:lang w:val="en-US"/>
+        </w:rPr>
+        <w:t>In each of the three scenarios, the number of deaths averted per 100,000 population and net monetary benefit was estimated for 49 HEAT countries using the linear (HEAT) and non-linear (new) methods.</w:t>
+      </w:r>
     </w:p>
     <w:p>
       <w:pPr>
@@ -3376,13 +3256,13 @@
         <w:rPr>
           <w:lang w:val="en-US"/>
         </w:rPr>
-        <w:t>The estimated distributions of physical activity for each of the HEAT countries are provided in the appendix. The results differ for each of the three scenarios</w:t>
-      </w:r>
-      <w:r>
-        <w:rPr>
-          <w:lang w:val="en-US"/>
-        </w:rPr>
-        <w:t>, each are addressed here in turn.</w:t>
+        <w:t>The estimated distributions of physical activity for each of the HEAT countries are provided in the appendix</w:t>
+      </w:r>
+      <w:r>
+        <w:rPr>
+          <w:lang w:val="en-US"/>
+        </w:rPr>
+        <w:t>, along with the deaths averted per 100,000 population and Net Monetary Benefit using each method for the three scenarios in 49 HEAT countries. The results for scenario 1, an additional 10 minutes of walking for every person, are shown below.</w:t>
       </w:r>
     </w:p>
     <w:p>
@@ -3412,7 +3292,7 @@
         <w:rPr>
           <w:lang w:val="en-US"/>
         </w:rPr>
-        <w:t>C</w:t>
+        <w:t>Figure 1 below shows, for each of the 49 countries, a comparison in the estimated number of deaths averted per 100,000 people using the current method (x-axis) and the non-linear dose response relationship (y-axis). A 45-degree line of equality is plotted to aid comparison. The figure shows that c</w:t>
       </w:r>
       <w:r>
         <w:rPr>
@@ -3424,7 +3304,154 @@
         <w:rPr>
           <w:lang w:val="en-US"/>
         </w:rPr>
-        <w:t>the physical inactivity prevalence (PIAP) is low (e.g. Belarus and Moldova) have lower benefits to increased physical activity using the new method relative to countries with higher prevalence of physical activity (e.g. Germany, UK, Serbia). This is what we would expect to see.</w:t>
+        <w:t xml:space="preserve">the </w:t>
+      </w:r>
+      <w:r>
+        <w:rPr>
+          <w:lang w:val="en-US"/>
+        </w:rPr>
+        <w:t>insufficient physical activity</w:t>
+      </w:r>
+      <w:r>
+        <w:rPr>
+          <w:lang w:val="en-US"/>
+        </w:rPr>
+        <w:t xml:space="preserve"> prevalence (</w:t>
+      </w:r>
+      <w:r>
+        <w:rPr>
+          <w:lang w:val="en-US"/>
+        </w:rPr>
+        <w:t>IPAP</w:t>
+      </w:r>
+      <w:r>
+        <w:rPr>
+          <w:lang w:val="en-US"/>
+        </w:rPr>
+        <w:t xml:space="preserve">) is </w:t>
+      </w:r>
+      <w:r>
+        <w:rPr>
+          <w:lang w:val="en-US"/>
+        </w:rPr>
+        <w:t>high</w:t>
+      </w:r>
+      <w:r>
+        <w:rPr>
+          <w:lang w:val="en-US"/>
+        </w:rPr>
+        <w:t xml:space="preserve">, such as </w:t>
+      </w:r>
+      <w:r>
+        <w:rPr>
+          <w:lang w:val="en-US"/>
+        </w:rPr>
+        <w:t>Germany,</w:t>
+      </w:r>
+      <w:r>
+        <w:rPr>
+          <w:lang w:val="en-US"/>
+        </w:rPr>
+        <w:t xml:space="preserve"> the</w:t>
+      </w:r>
+      <w:r>
+        <w:rPr>
+          <w:lang w:val="en-US"/>
+        </w:rPr>
+        <w:t xml:space="preserve"> UK</w:t>
+      </w:r>
+      <w:r>
+        <w:rPr>
+          <w:lang w:val="en-US"/>
+        </w:rPr>
+        <w:t xml:space="preserve"> and </w:t>
+      </w:r>
+      <w:r>
+        <w:rPr>
+          <w:lang w:val="en-US"/>
+        </w:rPr>
+        <w:t>Serbia</w:t>
+      </w:r>
+      <w:r>
+        <w:rPr>
+          <w:lang w:val="en-US"/>
+        </w:rPr>
+        <w:t xml:space="preserve"> have </w:t>
+      </w:r>
+      <w:r>
+        <w:rPr>
+          <w:lang w:val="en-US"/>
+        </w:rPr>
+        <w:t>higher</w:t>
+      </w:r>
+      <w:r>
+        <w:rPr>
+          <w:lang w:val="en-US"/>
+        </w:rPr>
+        <w:t xml:space="preserve"> </w:t>
+      </w:r>
+      <w:r>
+        <w:rPr>
+          <w:lang w:val="en-US"/>
+        </w:rPr>
+        <w:t xml:space="preserve">estimated deaths averted using the non-linear dose response compared to the linear (current) dose response. The converse is true for countries with </w:t>
+      </w:r>
+      <w:r>
+        <w:rPr>
+          <w:lang w:val="en-US"/>
+        </w:rPr>
+        <w:t>to increased physical activity using the new method relative to countries with higher prevalence of physical activity</w:t>
+      </w:r>
+      <w:r>
+        <w:rPr>
+          <w:lang w:val="en-US"/>
+        </w:rPr>
+        <w:t xml:space="preserve"> (e.g. Belarus and Moldova)</w:t>
+      </w:r>
+      <w:r>
+        <w:rPr>
+          <w:lang w:val="en-US"/>
+        </w:rPr>
+        <w:t>.</w:t>
+      </w:r>
+      <w:r>
+        <w:rPr>
+          <w:lang w:val="en-US"/>
+        </w:rPr>
+        <w:t xml:space="preserve"> </w:t>
+      </w:r>
+    </w:p>
+    <w:p>
+      <w:pPr>
+        <w:pStyle w:val="Caption"/>
+        <w:keepNext/>
+      </w:pPr>
+      <w:r>
+        <w:t xml:space="preserve">Figure </w:t>
+      </w:r>
+      <w:r>
+        <w:fldChar w:fldCharType="begin"/>
+      </w:r>
+      <w:r>
+        <w:instrText xml:space="preserve"> SEQ Figure \* ARABIC </w:instrText>
+      </w:r>
+      <w:r>
+        <w:fldChar w:fldCharType="separate"/>
+      </w:r>
+      <w:r>
+        <w:rPr>
+          <w:noProof/>
+        </w:rPr>
+        <w:t>1</w:t>
+      </w:r>
+      <w:r>
+        <w:rPr>
+          <w:noProof/>
+        </w:rPr>
+        <w:fldChar w:fldCharType="end"/>
+      </w:r>
+      <w:r>
+        <w:t>. Comparison of the annual deaths averted per 100,000 using the non-linear method and the current (linear) method.</w:t>
       </w:r>
     </w:p>
     <w:p>
@@ -3439,8 +3466,8 @@
         </w:rPr>
         <w:drawing>
           <wp:inline distT="0" distB="0" distL="0" distR="0" wp14:anchorId="1B9A4BA0" wp14:editId="33321F71">
-            <wp:extent cx="5162550" cy="5152565"/>
-            <wp:effectExtent l="0" t="0" r="0" b="0"/>
+            <wp:extent cx="5162374" cy="5152390"/>
+            <wp:effectExtent l="0" t="0" r="635" b="0"/>
             <wp:docPr id="8" name="Picture 8"/>
             <wp:cNvGraphicFramePr>
               <a:graphicFrameLocks xmlns:a="http://schemas.openxmlformats.org/drawingml/2006/main" noChangeAspect="1"/>
@@ -3491,6 +3518,7 @@
         <w:rPr>
           <w:lang w:val="en-US"/>
         </w:rPr>
+        <w:lastRenderedPageBreak/>
         <w:t>This results in substantially different net monetary benefit results by country</w:t>
       </w:r>
       <w:r>
@@ -3523,23 +3551,15 @@
         </w:rPr>
         <w:t xml:space="preserve"> </w:t>
       </w:r>
-    </w:p>
-    <w:p>
-      <w:pPr>
-        <w:rPr>
-          <w:lang w:val="en-US"/>
-        </w:rPr>
-      </w:pPr>
       <w:r>
         <w:rPr>
           <w:noProof/>
         </w:rPr>
-        <w:lastRenderedPageBreak/>
         <w:drawing>
-          <wp:inline distT="0" distB="0" distL="0" distR="0" wp14:anchorId="71A98975" wp14:editId="4A5340EB">
-            <wp:extent cx="5568950" cy="3909250"/>
-            <wp:effectExtent l="0" t="0" r="0" b="0"/>
-            <wp:docPr id="10" name="Picture 10"/>
+          <wp:inline distT="0" distB="0" distL="0" distR="0" wp14:anchorId="284303B1" wp14:editId="01AE6B41">
+            <wp:extent cx="5731510" cy="4973955"/>
+            <wp:effectExtent l="0" t="0" r="2540" b="0"/>
+            <wp:docPr id="9" name="Picture 9"/>
             <wp:cNvGraphicFramePr>
               <a:graphicFrameLocks xmlns:a="http://schemas.openxmlformats.org/drawingml/2006/main" noChangeAspect="1"/>
             </wp:cNvGraphicFramePr>
@@ -3559,7 +3579,7 @@
                   <pic:spPr>
                     <a:xfrm>
                       <a:off x="0" y="0"/>
-                      <a:ext cx="5613954" cy="3940842"/>
+                      <a:ext cx="5731510" cy="4973955"/>
                     </a:xfrm>
                     <a:prstGeom prst="rect">
                       <a:avLst/>
@@ -3571,10 +3591,18 @@
           </wp:inline>
         </w:drawing>
       </w:r>
+    </w:p>
+    <w:p>
+      <w:pPr>
+        <w:rPr>
+          <w:lang w:val="en-US"/>
+        </w:rPr>
+      </w:pPr>
       <w:r>
         <w:rPr>
           <w:noProof/>
         </w:rPr>
+        <w:lastRenderedPageBreak/>
         <w:t xml:space="preserve"> </w:t>
       </w:r>
       <w:r>
@@ -3582,10 +3610,10 @@
           <w:noProof/>
         </w:rPr>
         <w:drawing>
-          <wp:inline distT="0" distB="0" distL="0" distR="0" wp14:anchorId="7EA72855" wp14:editId="394E6C1F">
-            <wp:extent cx="5556250" cy="3881250"/>
-            <wp:effectExtent l="0" t="0" r="6350" b="5080"/>
-            <wp:docPr id="11" name="Picture 11"/>
+          <wp:inline distT="0" distB="0" distL="0" distR="0" wp14:anchorId="66A0476C" wp14:editId="6C768D13">
+            <wp:extent cx="5076825" cy="3773170"/>
+            <wp:effectExtent l="0" t="0" r="9525" b="0"/>
+            <wp:docPr id="7" name="Picture 7"/>
             <wp:cNvGraphicFramePr>
               <a:graphicFrameLocks xmlns:a="http://schemas.openxmlformats.org/drawingml/2006/main" noChangeAspect="1"/>
             </wp:cNvGraphicFramePr>
@@ -3605,7 +3633,7 @@
                   <pic:spPr>
                     <a:xfrm>
                       <a:off x="0" y="0"/>
-                      <a:ext cx="5616219" cy="3923140"/>
+                      <a:ext cx="5076825" cy="3773170"/>
                     </a:xfrm>
                     <a:prstGeom prst="rect">
                       <a:avLst/>
@@ -5663,8 +5691,262 @@
         </w:rPr>
       </w:pPr>
     </w:p>
+    <w:p>
+      <w:pPr>
+        <w:tabs>
+          <w:tab w:val="left" w:pos="1230"/>
+        </w:tabs>
+        <w:rPr>
+          <w:lang w:val="en-US"/>
+        </w:rPr>
+      </w:pPr>
+    </w:p>
+    <w:p>
+      <w:pPr>
+        <w:tabs>
+          <w:tab w:val="left" w:pos="1230"/>
+        </w:tabs>
+        <w:rPr>
+          <w:lang w:val="en-US"/>
+        </w:rPr>
+      </w:pPr>
+    </w:p>
+    <w:p>
+      <w:pPr>
+        <w:tabs>
+          <w:tab w:val="left" w:pos="1230"/>
+        </w:tabs>
+        <w:rPr>
+          <w:lang w:val="en-US"/>
+        </w:rPr>
+      </w:pPr>
+    </w:p>
+    <w:p>
+      <w:pPr>
+        <w:tabs>
+          <w:tab w:val="left" w:pos="1230"/>
+        </w:tabs>
+        <w:rPr>
+          <w:lang w:val="en-US"/>
+        </w:rPr>
+      </w:pPr>
+    </w:p>
+    <w:p>
+      <w:pPr>
+        <w:tabs>
+          <w:tab w:val="left" w:pos="1230"/>
+        </w:tabs>
+        <w:rPr>
+          <w:lang w:val="en-US"/>
+        </w:rPr>
+      </w:pPr>
+    </w:p>
+    <w:p>
+      <w:pPr>
+        <w:tabs>
+          <w:tab w:val="left" w:pos="1230"/>
+        </w:tabs>
+        <w:rPr>
+          <w:lang w:val="en-US"/>
+        </w:rPr>
+      </w:pPr>
+    </w:p>
+    <w:p>
+      <w:pPr>
+        <w:tabs>
+          <w:tab w:val="left" w:pos="1230"/>
+        </w:tabs>
+        <w:rPr>
+          <w:lang w:val="en-US"/>
+        </w:rPr>
+      </w:pPr>
+    </w:p>
+    <w:p>
+      <w:pPr>
+        <w:tabs>
+          <w:tab w:val="left" w:pos="1230"/>
+        </w:tabs>
+        <w:rPr>
+          <w:lang w:val="en-US"/>
+        </w:rPr>
+      </w:pPr>
+    </w:p>
+    <w:p>
+      <w:pPr>
+        <w:tabs>
+          <w:tab w:val="left" w:pos="1230"/>
+        </w:tabs>
+        <w:rPr>
+          <w:lang w:val="en-US"/>
+        </w:rPr>
+      </w:pPr>
+    </w:p>
+    <w:p>
+      <w:pPr>
+        <w:tabs>
+          <w:tab w:val="left" w:pos="1230"/>
+        </w:tabs>
+        <w:rPr>
+          <w:lang w:val="en-US"/>
+        </w:rPr>
+      </w:pPr>
+    </w:p>
+    <w:p>
+      <w:pPr>
+        <w:tabs>
+          <w:tab w:val="left" w:pos="1230"/>
+        </w:tabs>
+        <w:rPr>
+          <w:lang w:val="en-US"/>
+        </w:rPr>
+      </w:pPr>
+      <w:r>
+        <w:rPr>
+          <w:noProof/>
+        </w:rPr>
+        <w:drawing>
+          <wp:inline distT="0" distB="0" distL="0" distR="0" wp14:anchorId="441C5277" wp14:editId="065ADD9F">
+            <wp:extent cx="5731510" cy="5756910"/>
+            <wp:effectExtent l="0" t="0" r="2540" b="0"/>
+            <wp:docPr id="6" name="Picture 6"/>
+            <wp:cNvGraphicFramePr>
+              <a:graphicFrameLocks xmlns:a="http://schemas.openxmlformats.org/drawingml/2006/main" noChangeAspect="1"/>
+            </wp:cNvGraphicFramePr>
+            <a:graphic xmlns:a="http://schemas.openxmlformats.org/drawingml/2006/main">
+              <a:graphicData uri="http://schemas.openxmlformats.org/drawingml/2006/picture">
+                <pic:pic xmlns:pic="http://schemas.openxmlformats.org/drawingml/2006/picture">
+                  <pic:nvPicPr>
+                    <pic:cNvPr id="1" name=""/>
+                    <pic:cNvPicPr/>
+                  </pic:nvPicPr>
+                  <pic:blipFill>
+                    <a:blip r:embed="rId15"/>
+                    <a:stretch>
+                      <a:fillRect/>
+                    </a:stretch>
+                  </pic:blipFill>
+                  <pic:spPr>
+                    <a:xfrm>
+                      <a:off x="0" y="0"/>
+                      <a:ext cx="5731510" cy="5756910"/>
+                    </a:xfrm>
+                    <a:prstGeom prst="rect">
+                      <a:avLst/>
+                    </a:prstGeom>
+                  </pic:spPr>
+                </pic:pic>
+              </a:graphicData>
+            </a:graphic>
+          </wp:inline>
+        </w:drawing>
+      </w:r>
+    </w:p>
+    <w:p>
+      <w:pPr>
+        <w:tabs>
+          <w:tab w:val="left" w:pos="1230"/>
+        </w:tabs>
+        <w:rPr>
+          <w:lang w:val="en-US"/>
+        </w:rPr>
+      </w:pPr>
+      <w:r>
+        <w:rPr>
+          <w:noProof/>
+        </w:rPr>
+        <w:lastRenderedPageBreak/>
+        <w:drawing>
+          <wp:inline distT="0" distB="0" distL="0" distR="0" wp14:anchorId="33886159" wp14:editId="0257A444">
+            <wp:extent cx="5731510" cy="4055110"/>
+            <wp:effectExtent l="0" t="0" r="2540" b="2540"/>
+            <wp:docPr id="10" name="Picture 10"/>
+            <wp:cNvGraphicFramePr>
+              <a:graphicFrameLocks xmlns:a="http://schemas.openxmlformats.org/drawingml/2006/main" noChangeAspect="1"/>
+            </wp:cNvGraphicFramePr>
+            <a:graphic xmlns:a="http://schemas.openxmlformats.org/drawingml/2006/main">
+              <a:graphicData uri="http://schemas.openxmlformats.org/drawingml/2006/picture">
+                <pic:pic xmlns:pic="http://schemas.openxmlformats.org/drawingml/2006/picture">
+                  <pic:nvPicPr>
+                    <pic:cNvPr id="1" name=""/>
+                    <pic:cNvPicPr/>
+                  </pic:nvPicPr>
+                  <pic:blipFill>
+                    <a:blip r:embed="rId16"/>
+                    <a:stretch>
+                      <a:fillRect/>
+                    </a:stretch>
+                  </pic:blipFill>
+                  <pic:spPr>
+                    <a:xfrm>
+                      <a:off x="0" y="0"/>
+                      <a:ext cx="5731510" cy="4055110"/>
+                    </a:xfrm>
+                    <a:prstGeom prst="rect">
+                      <a:avLst/>
+                    </a:prstGeom>
+                  </pic:spPr>
+                </pic:pic>
+              </a:graphicData>
+            </a:graphic>
+          </wp:inline>
+        </w:drawing>
+      </w:r>
+    </w:p>
+    <w:p>
+      <w:pPr>
+        <w:tabs>
+          <w:tab w:val="left" w:pos="1230"/>
+        </w:tabs>
+        <w:rPr>
+          <w:lang w:val="en-US"/>
+        </w:rPr>
+      </w:pPr>
+      <w:r>
+        <w:rPr>
+          <w:noProof/>
+        </w:rPr>
+        <w:lastRenderedPageBreak/>
+        <w:drawing>
+          <wp:inline distT="0" distB="0" distL="0" distR="0" wp14:anchorId="07FF5988" wp14:editId="6603C4B8">
+            <wp:extent cx="5731510" cy="5748655"/>
+            <wp:effectExtent l="0" t="0" r="2540" b="4445"/>
+            <wp:docPr id="11" name="Picture 11"/>
+            <wp:cNvGraphicFramePr>
+              <a:graphicFrameLocks xmlns:a="http://schemas.openxmlformats.org/drawingml/2006/main" noChangeAspect="1"/>
+            </wp:cNvGraphicFramePr>
+            <a:graphic xmlns:a="http://schemas.openxmlformats.org/drawingml/2006/main">
+              <a:graphicData uri="http://schemas.openxmlformats.org/drawingml/2006/picture">
+                <pic:pic xmlns:pic="http://schemas.openxmlformats.org/drawingml/2006/picture">
+                  <pic:nvPicPr>
+                    <pic:cNvPr id="1" name=""/>
+                    <pic:cNvPicPr/>
+                  </pic:nvPicPr>
+                  <pic:blipFill>
+                    <a:blip r:embed="rId17"/>
+                    <a:stretch>
+                      <a:fillRect/>
+                    </a:stretch>
+                  </pic:blipFill>
+                  <pic:spPr>
+                    <a:xfrm>
+                      <a:off x="0" y="0"/>
+                      <a:ext cx="5731510" cy="5748655"/>
+                    </a:xfrm>
+                    <a:prstGeom prst="rect">
+                      <a:avLst/>
+                    </a:prstGeom>
+                  </pic:spPr>
+                </pic:pic>
+              </a:graphicData>
+            </a:graphic>
+          </wp:inline>
+        </w:drawing>
+      </w:r>
+      <w:bookmarkStart w:id="1" w:name="_GoBack"/>
+      <w:bookmarkEnd w:id="1"/>
+    </w:p>
     <w:sectPr>
-      <w:headerReference w:type="default" r:id="rId15"/>
+      <w:headerReference w:type="default" r:id="rId18"/>
       <w:pgSz w:w="11906" w:h="16838"/>
       <w:pgMar w:top="1440" w:right="1440" w:bottom="1440" w:left="1440" w:header="708" w:footer="708" w:gutter="0"/>
       <w:cols w:space="708"/>

</xml_diff>

<commit_message>
changes to analysis and text
</commit_message>
<xml_diff>
--- a/Dissemination/Adapting the HEAT.docx
+++ b/Dissemination/Adapting the HEAT.docx
@@ -6,6 +6,7 @@
       <w:pPr>
         <w:jc w:val="both"/>
         <w:rPr>
+          <w:b/>
           <w:lang w:val="en-US"/>
         </w:rPr>
       </w:pPr>
@@ -13,24 +14,28 @@
       <w:bookmarkEnd w:id="0"/>
       <w:r>
         <w:rPr>
+          <w:b/>
           <w:lang w:val="en-US"/>
         </w:rPr>
         <w:t xml:space="preserve">Title: </w:t>
       </w:r>
       <w:r>
         <w:rPr>
+          <w:b/>
           <w:lang w:val="en-US"/>
         </w:rPr>
         <w:t>Adapting the HEAT</w:t>
       </w:r>
       <w:r>
         <w:rPr>
+          <w:b/>
           <w:lang w:val="en-US"/>
         </w:rPr>
         <w:t xml:space="preserve"> Physical Activity</w:t>
       </w:r>
       <w:r>
         <w:rPr>
+          <w:b/>
           <w:lang w:val="en-US"/>
         </w:rPr>
         <w:t xml:space="preserve"> module to incorporate a non-linear physical activity dose response function.</w:t>
@@ -47,7 +52,19 @@
         <w:rPr>
           <w:lang w:val="en-US"/>
         </w:rPr>
-        <w:t xml:space="preserve">Authors: Smith, R. Thomas, C., Goyder, E.    (potentially: </w:t>
+        <w:t>Authors: Smith, R</w:t>
+      </w:r>
+      <w:r>
+        <w:rPr>
+          <w:lang w:val="en-US"/>
+        </w:rPr>
+        <w:t>A</w:t>
+      </w:r>
+      <w:r>
+        <w:rPr>
+          <w:lang w:val="en-US"/>
+        </w:rPr>
+        <w:t xml:space="preserve">. Thomas, C., Goyder, E.    (potentially: </w:t>
       </w:r>
       <w:r>
         <w:rPr>
@@ -109,6 +126,44 @@
         <w:rPr>
           <w:lang w:val="en-US"/>
         </w:rPr>
+        <w:t xml:space="preserve">Target Journals: Journal of Physical Activity and Health, Journal of Transport and Health, </w:t>
+      </w:r>
+      <w:r>
+        <w:t>Transport Policy</w:t>
+      </w:r>
+      <w:r>
+        <w:t>,</w:t>
+      </w:r>
+      <w:r>
+        <w:t xml:space="preserve"> </w:t>
+      </w:r>
+      <w:r>
+        <w:t>Environmental Health Perspectives,</w:t>
+      </w:r>
+      <w:r>
+        <w:t xml:space="preserve"> </w:t>
+      </w:r>
+      <w:r>
+        <w:t>World Health Organization</w:t>
+      </w:r>
+      <w:r>
+        <w:t xml:space="preserve"> Europe</w:t>
+      </w:r>
+      <w:r>
+        <w:t>, Regional Office for Europe</w:t>
+      </w:r>
+    </w:p>
+    <w:p>
+      <w:pPr>
+        <w:jc w:val="both"/>
+        <w:rPr>
+          <w:lang w:val="en-US"/>
+        </w:rPr>
+      </w:pPr>
+      <w:r>
+        <w:rPr>
+          <w:lang w:val="en-US"/>
+        </w:rPr>
         <w:t>-----------------------------------------------------------------------------------------------------------------------------------</w:t>
       </w:r>
     </w:p>
@@ -434,6 +489,304 @@
         </w:rPr>
         <w:t>-----------------------------------------------------------------------------------------------------------------------------------</w:t>
       </w:r>
+    </w:p>
+    <w:p>
+      <w:pPr>
+        <w:jc w:val="both"/>
+        <w:rPr>
+          <w:b/>
+          <w:lang w:val="en-US"/>
+        </w:rPr>
+      </w:pPr>
+      <w:r>
+        <w:rPr>
+          <w:b/>
+          <w:lang w:val="en-US"/>
+        </w:rPr>
+        <w:t>Abstract</w:t>
+      </w:r>
+    </w:p>
+    <w:p>
+      <w:pPr>
+        <w:jc w:val="both"/>
+        <w:rPr>
+          <w:b/>
+          <w:bCs/>
+          <w:lang w:val="en-US"/>
+        </w:rPr>
+      </w:pPr>
+      <w:r>
+        <w:rPr>
+          <w:b/>
+          <w:bCs/>
+          <w:lang w:val="en-US"/>
+        </w:rPr>
+        <w:t>Background</w:t>
+      </w:r>
+      <w:r>
+        <w:rPr>
+          <w:b/>
+          <w:bCs/>
+          <w:lang w:val="en-US"/>
+        </w:rPr>
+        <w:t xml:space="preserve"> </w:t>
+      </w:r>
+    </w:p>
+    <w:p>
+      <w:pPr>
+        <w:jc w:val="both"/>
+        <w:rPr>
+          <w:lang w:val="en-US"/>
+        </w:rPr>
+      </w:pPr>
+      <w:r>
+        <w:rPr>
+          <w:lang w:val="en-US"/>
+        </w:rPr>
+        <w:t>The</w:t>
+      </w:r>
+      <w:r>
+        <w:rPr>
+          <w:lang w:val="en-US"/>
+        </w:rPr>
+        <w:t xml:space="preserve"> </w:t>
+      </w:r>
+      <w:r>
+        <w:rPr>
+          <w:lang w:val="en-US"/>
+        </w:rPr>
+        <w:t xml:space="preserve">WHO-Europe’s </w:t>
+      </w:r>
+      <w:r>
+        <w:rPr>
+          <w:lang w:val="en-US"/>
+        </w:rPr>
+        <w:t xml:space="preserve">Health Economic Assessment Tool </w:t>
+      </w:r>
+      <w:r>
+        <w:rPr>
+          <w:lang w:val="en-US"/>
+        </w:rPr>
+        <w:t xml:space="preserve">is a tool used to estimate the costs and benefits of changes in walking and cycling. Due to data limitations the tool </w:t>
+      </w:r>
+      <w:r>
+        <w:rPr>
+          <w:lang w:val="en-US"/>
+        </w:rPr>
+        <w:t>assumes a linear dose response relationship between physical activity and mortality</w:t>
+      </w:r>
+      <w:r>
+        <w:rPr>
+          <w:lang w:val="en-US"/>
+        </w:rPr>
+        <w:t>.</w:t>
+      </w:r>
+    </w:p>
+    <w:p>
+      <w:pPr>
+        <w:jc w:val="both"/>
+        <w:rPr>
+          <w:b/>
+          <w:lang w:val="en-US"/>
+        </w:rPr>
+      </w:pPr>
+      <w:r>
+        <w:rPr>
+          <w:b/>
+          <w:lang w:val="en-US"/>
+        </w:rPr>
+        <w:t>Methods</w:t>
+      </w:r>
+      <w:r>
+        <w:rPr>
+          <w:b/>
+          <w:lang w:val="en-US"/>
+        </w:rPr>
+        <w:t xml:space="preserve"> </w:t>
+      </w:r>
+    </w:p>
+    <w:p>
+      <w:pPr>
+        <w:jc w:val="both"/>
+        <w:rPr>
+          <w:lang w:val="en-US"/>
+        </w:rPr>
+      </w:pPr>
+      <w:r>
+        <w:rPr>
+          <w:lang w:val="en-US"/>
+        </w:rPr>
+        <w:t xml:space="preserve">This study estimates </w:t>
+      </w:r>
+      <w:r>
+        <w:rPr>
+          <w:lang w:val="en-US"/>
+        </w:rPr>
+        <w:t>baseline</w:t>
+      </w:r>
+      <w:r>
+        <w:rPr>
+          <w:lang w:val="en-US"/>
+        </w:rPr>
+        <w:t xml:space="preserve"> population physical activity distributions for 4</w:t>
+      </w:r>
+      <w:r>
+        <w:rPr>
+          <w:lang w:val="en-US"/>
+        </w:rPr>
+        <w:t>4</w:t>
+      </w:r>
+      <w:r>
+        <w:rPr>
+          <w:lang w:val="en-US"/>
+        </w:rPr>
+        <w:t xml:space="preserve"> </w:t>
+      </w:r>
+      <w:r>
+        <w:rPr>
+          <w:lang w:val="en-US"/>
+        </w:rPr>
+        <w:t xml:space="preserve">countries included in the </w:t>
+      </w:r>
+      <w:r>
+        <w:rPr>
+          <w:lang w:val="en-US"/>
+        </w:rPr>
+        <w:t xml:space="preserve">HEAT. It then compares, for three different scenarios, the results generated by the current method, </w:t>
+      </w:r>
+      <w:r>
+        <w:rPr>
+          <w:lang w:val="en-US"/>
+        </w:rPr>
+        <w:lastRenderedPageBreak/>
+        <w:t>using a linear dose response relationship</w:t>
+      </w:r>
+      <w:r>
+        <w:rPr>
+          <w:lang w:val="en-US"/>
+        </w:rPr>
+        <w:t>,</w:t>
+      </w:r>
+      <w:r>
+        <w:rPr>
+          <w:lang w:val="en-US"/>
+        </w:rPr>
+        <w:t xml:space="preserve"> with results generated by a new method</w:t>
+      </w:r>
+      <w:r>
+        <w:rPr>
+          <w:lang w:val="en-US"/>
+        </w:rPr>
+        <w:t>,</w:t>
+      </w:r>
+      <w:r>
+        <w:rPr>
+          <w:lang w:val="en-US"/>
+        </w:rPr>
+        <w:t xml:space="preserve"> using a non-linear dose response relationship. </w:t>
+      </w:r>
+    </w:p>
+    <w:p>
+      <w:pPr>
+        <w:jc w:val="both"/>
+        <w:rPr>
+          <w:b/>
+          <w:lang w:val="en-US"/>
+        </w:rPr>
+      </w:pPr>
+      <w:r>
+        <w:rPr>
+          <w:b/>
+          <w:bCs/>
+          <w:lang w:val="en-US"/>
+        </w:rPr>
+        <w:t>Results</w:t>
+      </w:r>
+    </w:p>
+    <w:p>
+      <w:pPr>
+        <w:jc w:val="both"/>
+        <w:rPr>
+          <w:lang w:val="en-US"/>
+        </w:rPr>
+      </w:pPr>
+      <w:r>
+        <w:rPr>
+          <w:lang w:val="en-US"/>
+        </w:rPr>
+        <w:t>The study finds that estimated deaths averted are relatively higher (lower) using the non-linear effect in countries with less (more) active populations. Since more active populations, e.g. in Eastern Europe, also tend to have lower Value of a Statistical Life estimates the net monetary benefit estimated by the scenarios are much higher in western-Europe than eastern-Europe.</w:t>
+      </w:r>
+    </w:p>
+    <w:p>
+      <w:pPr>
+        <w:jc w:val="both"/>
+        <w:rPr>
+          <w:b/>
+          <w:bCs/>
+          <w:lang w:val="en-US"/>
+        </w:rPr>
+      </w:pPr>
+      <w:r>
+        <w:rPr>
+          <w:b/>
+          <w:lang w:val="en-US"/>
+        </w:rPr>
+        <w:t>Conclusions</w:t>
+      </w:r>
+    </w:p>
+    <w:p>
+      <w:pPr>
+        <w:jc w:val="both"/>
+        <w:rPr>
+          <w:b/>
+          <w:lang w:val="en-US"/>
+        </w:rPr>
+      </w:pPr>
+      <w:r>
+        <w:rPr>
+          <w:lang w:val="en-US"/>
+        </w:rPr>
+        <w:t xml:space="preserve">Using a non-linear dose response function results in much different estimates where populations are </w:t>
+      </w:r>
+      <w:r>
+        <w:rPr>
+          <w:lang w:val="en-US"/>
+        </w:rPr>
+        <w:t>particularly inactive, as is the case in many of the western-European countries, or particularly active, such as the eastern-European countries. Estimating a baseline distribution is possible with limited additional data requirements, although the method has yet to be validated.</w:t>
+      </w:r>
+    </w:p>
+    <w:p>
+      <w:pPr>
+        <w:jc w:val="both"/>
+        <w:rPr>
+          <w:b/>
+          <w:lang w:val="en-US"/>
+        </w:rPr>
+      </w:pPr>
+    </w:p>
+    <w:p>
+      <w:pPr>
+        <w:jc w:val="both"/>
+        <w:rPr>
+          <w:lang w:val="en-US"/>
+        </w:rPr>
+      </w:pPr>
+    </w:p>
+    <w:p>
+      <w:pPr>
+        <w:jc w:val="both"/>
+        <w:rPr>
+          <w:lang w:val="en-US"/>
+        </w:rPr>
+      </w:pPr>
+    </w:p>
+    <w:p>
+      <w:pPr>
+        <w:jc w:val="both"/>
+        <w:rPr>
+          <w:lang w:val="en-US"/>
+        </w:rPr>
+      </w:pPr>
     </w:p>
     <w:p>
       <w:pPr>
@@ -1103,27 +1456,14 @@
       <w:r>
         <w:t xml:space="preserve">Table </w:t>
       </w:r>
-      <w:r>
-        <w:fldChar w:fldCharType="begin"/>
-      </w:r>
-      <w:r>
-        <w:instrText xml:space="preserve"> SEQ Table \* ARABIC </w:instrText>
-      </w:r>
-      <w:r>
-        <w:fldChar w:fldCharType="separate"/>
-      </w:r>
-      <w:r>
-        <w:rPr>
-          <w:noProof/>
-        </w:rPr>
-        <w:t>1</w:t>
-      </w:r>
-      <w:r>
-        <w:rPr>
-          <w:noProof/>
-        </w:rPr>
-        <w:fldChar w:fldCharType="end"/>
-      </w:r>
+      <w:fldSimple w:instr=" SEQ Table \* ARABIC ">
+        <w:r>
+          <w:rPr>
+            <w:noProof/>
+          </w:rPr>
+          <w:t>1</w:t>
+        </w:r>
+      </w:fldSimple>
       <w:r>
         <w:t>. Variable names, description and source of data used in analysis</w:t>
       </w:r>
@@ -3427,48 +3767,46 @@
         <w:keepNext/>
       </w:pPr>
       <w:r>
+        <w:lastRenderedPageBreak/>
         <w:t xml:space="preserve">Figure </w:t>
       </w:r>
-      <w:r>
-        <w:fldChar w:fldCharType="begin"/>
-      </w:r>
-      <w:r>
-        <w:instrText xml:space="preserve"> SEQ Figure \* ARABIC </w:instrText>
-      </w:r>
-      <w:r>
-        <w:fldChar w:fldCharType="separate"/>
-      </w:r>
+      <w:fldSimple w:instr=" SEQ Figure \* ARABIC ">
+        <w:r>
+          <w:rPr>
+            <w:noProof/>
+          </w:rPr>
+          <w:t>1</w:t>
+        </w:r>
+      </w:fldSimple>
+      <w:r>
+        <w:t xml:space="preserve">. </w:t>
+      </w:r>
+      <w:r>
+        <w:t>D</w:t>
+      </w:r>
+      <w:r>
+        <w:t xml:space="preserve">eaths averted per 100,000 </w:t>
+      </w:r>
+      <w:r>
+        <w:t xml:space="preserve">for three scenarios </w:t>
+      </w:r>
+      <w:r>
+        <w:t>using the non-linear method and the current (linear) method.</w:t>
+      </w:r>
+    </w:p>
+    <w:p>
+      <w:pPr>
+        <w:jc w:val="center"/>
+      </w:pPr>
       <w:r>
         <w:rPr>
           <w:noProof/>
         </w:rPr>
-        <w:t>1</w:t>
-      </w:r>
-      <w:r>
-        <w:rPr>
-          <w:noProof/>
-        </w:rPr>
-        <w:fldChar w:fldCharType="end"/>
-      </w:r>
-      <w:r>
-        <w:t>. Comparison of the annual deaths averted per 100,000 using the non-linear method and the current (linear) method.</w:t>
-      </w:r>
-    </w:p>
-    <w:p>
-      <w:pPr>
-        <w:rPr>
-          <w:lang w:val="en-US"/>
-        </w:rPr>
-      </w:pPr>
-      <w:r>
-        <w:rPr>
-          <w:noProof/>
-        </w:rPr>
         <w:drawing>
-          <wp:inline distT="0" distB="0" distL="0" distR="0" wp14:anchorId="1B9A4BA0" wp14:editId="33321F71">
-            <wp:extent cx="5162374" cy="5152390"/>
-            <wp:effectExtent l="0" t="0" r="635" b="0"/>
-            <wp:docPr id="8" name="Picture 8"/>
+          <wp:inline distT="0" distB="0" distL="0" distR="0" wp14:anchorId="151AA7D1" wp14:editId="65F335D5">
+            <wp:extent cx="4943475" cy="6087745"/>
+            <wp:effectExtent l="0" t="0" r="9525" b="8255"/>
+            <wp:docPr id="16" name="Picture 16"/>
             <wp:cNvGraphicFramePr>
               <a:graphicFrameLocks xmlns:a="http://schemas.openxmlformats.org/drawingml/2006/main" noChangeAspect="1"/>
             </wp:cNvGraphicFramePr>
@@ -3479,27 +3817,20 @@
                     <pic:cNvPr id="1" name=""/>
                     <pic:cNvPicPr/>
                   </pic:nvPicPr>
-                  <pic:blipFill rotWithShape="1">
+                  <pic:blipFill>
                     <a:blip r:embed="rId7"/>
-                    <a:srcRect r="1147" b="1338"/>
-                    <a:stretch/>
+                    <a:stretch>
+                      <a:fillRect/>
+                    </a:stretch>
                   </pic:blipFill>
-                  <pic:spPr bwMode="auto">
+                  <pic:spPr>
                     <a:xfrm>
                       <a:off x="0" y="0"/>
-                      <a:ext cx="5178327" cy="5168312"/>
+                      <a:ext cx="4943475" cy="6087745"/>
                     </a:xfrm>
                     <a:prstGeom prst="rect">
                       <a:avLst/>
                     </a:prstGeom>
-                    <a:ln>
-                      <a:noFill/>
-                    </a:ln>
-                    <a:extLst>
-                      <a:ext uri="{53640926-AAD7-44D8-BBD7-CCE9431645EC}">
-                        <a14:shadowObscured xmlns:a14="http://schemas.microsoft.com/office/drawing/2010/main"/>
-                      </a:ext>
-                    </a:extLst>
                   </pic:spPr>
                 </pic:pic>
               </a:graphicData>
@@ -3507,43 +3838,64 @@
           </wp:inline>
         </w:drawing>
       </w:r>
-    </w:p>
-    <w:p>
-      <w:pPr>
-        <w:rPr>
-          <w:lang w:val="en-US"/>
-        </w:rPr>
-      </w:pPr>
+      <w:bookmarkStart w:id="1" w:name="_GoBack"/>
+      <w:bookmarkEnd w:id="1"/>
+    </w:p>
+    <w:p>
+      <w:pPr>
+        <w:rPr>
+          <w:lang w:val="en-US"/>
+        </w:rPr>
+      </w:pPr>
+      <w:r>
+        <w:rPr>
+          <w:noProof/>
+        </w:rPr>
+        <w:t xml:space="preserve">  </w:t>
+      </w:r>
+    </w:p>
+    <w:p>
+      <w:pPr>
+        <w:rPr>
+          <w:lang w:val="en-US"/>
+        </w:rPr>
+      </w:pPr>
+      <w:r>
+        <w:rPr>
+          <w:lang w:val="en-US"/>
+        </w:rPr>
+        <w:t>This results in substantially different net monetary benefit results by country</w:t>
+      </w:r>
+      <w:r>
+        <w:rPr>
+          <w:lang w:val="en-US"/>
+        </w:rPr>
+        <w:t xml:space="preserve">. The net monetary benefit values are much larger in </w:t>
+      </w:r>
+      <w:r>
+        <w:rPr>
+          <w:lang w:val="en-US"/>
+        </w:rPr>
+        <w:t>western Europe where the VSL is higher and the population is generally less active</w:t>
+      </w:r>
+      <w:r>
+        <w:rPr>
+          <w:lang w:val="en-US"/>
+        </w:rPr>
+        <w:t>, relative to</w:t>
+      </w:r>
+      <w:r>
+        <w:rPr>
+          <w:lang w:val="en-US"/>
+        </w:rPr>
+        <w:t xml:space="preserve"> eastern Europe where the VSL is lower and the population is more </w:t>
+      </w:r>
       <w:r>
         <w:rPr>
           <w:lang w:val="en-US"/>
         </w:rPr>
         <w:lastRenderedPageBreak/>
-        <w:t>This results in substantially different net monetary benefit results by country</w:t>
-      </w:r>
-      <w:r>
-        <w:rPr>
-          <w:lang w:val="en-US"/>
-        </w:rPr>
-        <w:t xml:space="preserve">. The net monetary benefit values are much larger in </w:t>
-      </w:r>
-      <w:r>
-        <w:rPr>
-          <w:lang w:val="en-US"/>
-        </w:rPr>
-        <w:t>western Europe where the VSL is higher and the population is generally less active</w:t>
-      </w:r>
-      <w:r>
-        <w:rPr>
-          <w:lang w:val="en-US"/>
-        </w:rPr>
-        <w:t>, relative to</w:t>
-      </w:r>
-      <w:r>
-        <w:rPr>
-          <w:lang w:val="en-US"/>
-        </w:rPr>
-        <w:t xml:space="preserve"> eastern Europe where the VSL is lower and the population is more active.</w:t>
+        <w:t>active.</w:t>
       </w:r>
       <w:r>
         <w:rPr>
@@ -4601,13 +4953,6 @@
     <w:p>
       <w:pPr>
         <w:rPr>
-          <w:lang w:val="en-US"/>
-        </w:rPr>
-      </w:pPr>
-    </w:p>
-    <w:p>
-      <w:pPr>
-        <w:rPr>
           <w:rFonts w:ascii="Arial" w:hAnsi="Arial" w:cs="Arial"/>
           <w:color w:val="222222"/>
           <w:sz w:val="20"/>
@@ -4615,6 +4960,73 @@
           <w:shd w:val="clear" w:color="auto" w:fill="FFFFFF"/>
         </w:rPr>
       </w:pPr>
+      <w:r>
+        <w:rPr>
+          <w:rFonts w:ascii="Arial" w:hAnsi="Arial" w:cs="Arial"/>
+          <w:color w:val="222222"/>
+          <w:sz w:val="20"/>
+          <w:szCs w:val="20"/>
+          <w:shd w:val="clear" w:color="auto" w:fill="FFFFFF"/>
+        </w:rPr>
+        <w:t>OECD. Publishing and Organisation for Economic Co-operation and Development, 2012. </w:t>
+      </w:r>
+      <w:r>
+        <w:rPr>
+          <w:rFonts w:ascii="Arial" w:hAnsi="Arial" w:cs="Arial"/>
+          <w:i/>
+          <w:iCs/>
+          <w:color w:val="222222"/>
+          <w:sz w:val="20"/>
+          <w:szCs w:val="20"/>
+          <w:shd w:val="clear" w:color="auto" w:fill="FFFFFF"/>
+        </w:rPr>
+        <w:t>Mortality risk valuation in environment, health and transport policies</w:t>
+      </w:r>
+      <w:r>
+        <w:rPr>
+          <w:rFonts w:ascii="Arial" w:hAnsi="Arial" w:cs="Arial"/>
+          <w:color w:val="222222"/>
+          <w:sz w:val="20"/>
+          <w:szCs w:val="20"/>
+          <w:shd w:val="clear" w:color="auto" w:fill="FFFFFF"/>
+        </w:rPr>
+        <w:t>. OECD Publishing.</w:t>
+      </w:r>
+    </w:p>
+    <w:p>
+      <w:pPr>
+        <w:rPr>
+          <w:lang w:val="en-US"/>
+        </w:rPr>
+      </w:pPr>
+    </w:p>
+    <w:p>
+      <w:pPr>
+        <w:rPr>
+          <w:rFonts w:ascii="Arial" w:hAnsi="Arial" w:cs="Arial"/>
+          <w:color w:val="222222"/>
+          <w:sz w:val="20"/>
+          <w:szCs w:val="20"/>
+          <w:shd w:val="clear" w:color="auto" w:fill="FFFFFF"/>
+        </w:rPr>
+      </w:pPr>
+    </w:p>
+    <w:p>
+      <w:pPr>
+        <w:rPr>
+          <w:rFonts w:asciiTheme="majorHAnsi" w:eastAsiaTheme="majorEastAsia" w:hAnsiTheme="majorHAnsi" w:cstheme="majorBidi"/>
+          <w:color w:val="2F5496" w:themeColor="accent1" w:themeShade="BF"/>
+          <w:sz w:val="32"/>
+          <w:szCs w:val="32"/>
+          <w:lang w:val="en-US"/>
+        </w:rPr>
+      </w:pPr>
+      <w:r>
+        <w:rPr>
+          <w:lang w:val="en-US"/>
+        </w:rPr>
+        <w:br w:type="page"/>
+      </w:r>
     </w:p>
     <w:p>
       <w:pPr>
@@ -4627,6 +5039,7 @@
         <w:rPr>
           <w:lang w:val="en-US"/>
         </w:rPr>
+        <w:lastRenderedPageBreak/>
         <w:t>Appendix</w:t>
       </w:r>
     </w:p>
@@ -4643,205 +5056,16 @@
           <w:lang w:val="en-US"/>
         </w:rPr>
       </w:pPr>
-    </w:p>
-    <w:p>
-      <w:pPr>
-        <w:rPr>
-          <w:lang w:val="en-US"/>
-        </w:rPr>
-      </w:pPr>
-      <w:r>
-        <w:rPr>
-          <w:lang w:val="en-US"/>
-        </w:rPr>
-        <w:t xml:space="preserve">Baseline distributions of physical activity were derived for all countries included in the Health Economic Assessment Tool (n=49). For each scenario, we then estimated the number of deaths transformed the baseline distribution of every country, estimating the number of deaths averted </w:t>
-      </w:r>
-    </w:p>
-    <w:p>
-      <w:pPr>
-        <w:rPr>
-          <w:lang w:val="en-US"/>
-        </w:rPr>
-      </w:pPr>
-      <w:r>
-        <w:rPr>
-          <w:lang w:val="en-US"/>
-        </w:rPr>
-        <w:t>In order to make this comparison we take four steps:</w:t>
-      </w:r>
-    </w:p>
-    <w:p>
-      <w:pPr>
-        <w:pStyle w:val="ListParagraph"/>
-        <w:numPr>
-          <w:ilvl w:val="0"/>
-          <w:numId w:val="1"/>
-        </w:numPr>
-        <w:jc w:val="both"/>
-        <w:rPr>
-          <w:lang w:val="en-US"/>
-        </w:rPr>
-      </w:pPr>
-      <w:r>
-        <w:rPr>
-          <w:lang w:val="en-US"/>
-        </w:rPr>
-        <w:t xml:space="preserve">We follow the method described in Hafner et al. (2019) to estimate </w:t>
-      </w:r>
-      <w:r>
-        <w:rPr>
-          <w:lang w:val="en-US"/>
-        </w:rPr>
-        <w:t>the</w:t>
-      </w:r>
-      <w:r>
-        <w:rPr>
-          <w:lang w:val="en-US"/>
-        </w:rPr>
-        <w:t xml:space="preserve"> baseline distribution of physical activity in each of the 49 HEAT countries</w:t>
-      </w:r>
-      <w:r>
-        <w:rPr>
-          <w:lang w:val="en-US"/>
-        </w:rPr>
-        <w:t>.</w:t>
-      </w:r>
-    </w:p>
-    <w:p>
-      <w:pPr>
-        <w:pStyle w:val="ListParagraph"/>
-        <w:numPr>
-          <w:ilvl w:val="0"/>
-          <w:numId w:val="1"/>
-        </w:numPr>
-        <w:jc w:val="both"/>
-        <w:rPr>
-          <w:lang w:val="en-US"/>
-        </w:rPr>
-      </w:pPr>
-      <w:r>
-        <w:rPr>
-          <w:lang w:val="en-US"/>
-        </w:rPr>
-        <w:t>We create a new distribution of population physical activity for each country based on each of three scenarios outlined below in turn.</w:t>
-      </w:r>
-    </w:p>
-    <w:p>
-      <w:pPr>
-        <w:pStyle w:val="ListParagraph"/>
-        <w:numPr>
-          <w:ilvl w:val="0"/>
-          <w:numId w:val="1"/>
-        </w:numPr>
-        <w:jc w:val="both"/>
-        <w:rPr>
-          <w:lang w:val="en-US"/>
-        </w:rPr>
-      </w:pPr>
-      <w:r>
-        <w:rPr>
-          <w:lang w:val="en-US"/>
-        </w:rPr>
-        <w:t>We estimate the change in mortality rates, and therefore deaths averted, given the new distribution of physical activity in each country using both the dose response relationship and the linear relationship methods.</w:t>
-      </w:r>
-    </w:p>
-    <w:p>
-      <w:pPr>
-        <w:pStyle w:val="ListParagraph"/>
-        <w:numPr>
-          <w:ilvl w:val="0"/>
-          <w:numId w:val="1"/>
-        </w:numPr>
-        <w:jc w:val="both"/>
-        <w:rPr>
-          <w:lang w:val="en-US"/>
-        </w:rPr>
-      </w:pPr>
-      <w:r>
-        <w:rPr>
-          <w:lang w:val="en-US"/>
-        </w:rPr>
-        <w:t>We compare the number of deaths averted per 100,000 people using each method.</w:t>
-      </w:r>
-    </w:p>
-    <w:p>
-      <w:pPr>
-        <w:jc w:val="both"/>
-        <w:rPr>
-          <w:lang w:val="en-US"/>
-        </w:rPr>
-      </w:pPr>
-      <w:r>
-        <w:rPr>
-          <w:highlight w:val="yellow"/>
-          <w:lang w:val="en-US"/>
+      <w:r>
+        <w:rPr>
+          <w:noProof/>
         </w:rPr>
         <w:lastRenderedPageBreak/>
-        <w:t>Since there is variation in the baseline distribution of physical activity, and mortality rates, in each country, we display the results for all countries together to observe the effects of these variables. It is also possible to estimate the relative effect of changing the method used to estimate the benefits of increased physical activity for different types of ‘what-if’ scenarios. We compare the effects of the following three scenarios:</w:t>
-      </w:r>
-    </w:p>
-    <w:p>
-      <w:pPr>
-        <w:rPr>
-          <w:lang w:val="en-US"/>
-        </w:rPr>
-      </w:pPr>
-      <w:r>
-        <w:rPr>
-          <w:lang w:val="en-US"/>
-        </w:rPr>
-        <w:t>The analysis described below uses data from the following sources. The data is available open source at the author’s GitHub account.</w:t>
-      </w:r>
-    </w:p>
-    <w:p>
-      <w:pPr>
-        <w:rPr>
-          <w:lang w:val="en-US"/>
-        </w:rPr>
-      </w:pPr>
-    </w:p>
-    <w:p>
-      <w:pPr>
-        <w:rPr>
-          <w:lang w:val="en-US"/>
-        </w:rPr>
-      </w:pPr>
-      <w:r>
-        <w:rPr>
-          <w:rStyle w:val="Heading2Char"/>
-        </w:rPr>
-        <w:t>Step 1</w:t>
-      </w:r>
-    </w:p>
-    <w:p>
-      <w:pPr>
-        <w:rPr>
-          <w:lang w:val="en-US"/>
-        </w:rPr>
-      </w:pPr>
-      <w:r>
-        <w:rPr>
-          <w:lang w:val="en-US"/>
-        </w:rPr>
-        <w:t>We follow the method described in Hafner et al. (2019) to estimate a baseline distribution of physical activity in each of the 49 HEAT countries. This method first creates a generic distribution of physical activity for a country with good data. In this instance I use the distribution estimated for England using Health Survey for England 2015 data generated by the IPAQ survey. This looks something like this:</w:t>
-      </w:r>
-    </w:p>
-    <w:p>
-      <w:pPr>
-        <w:ind w:left="360"/>
-        <w:rPr>
-          <w:lang w:val="en-US"/>
-        </w:rPr>
-      </w:pPr>
-      <w:r>
-        <w:rPr>
-          <w:noProof/>
-        </w:rPr>
         <w:drawing>
-          <wp:inline distT="0" distB="0" distL="0" distR="0" wp14:anchorId="1B517D7C" wp14:editId="2047BC04">
-            <wp:extent cx="2352675" cy="2693873"/>
-            <wp:effectExtent l="0" t="0" r="0" b="0"/>
-            <wp:docPr id="1" name="Picture 1"/>
+          <wp:inline distT="0" distB="0" distL="0" distR="0" wp14:anchorId="600AED1D" wp14:editId="71922EDA">
+            <wp:extent cx="9365547" cy="5715291"/>
+            <wp:effectExtent l="0" t="3810" r="3810" b="3810"/>
+            <wp:docPr id="12" name="Picture 12"/>
             <wp:cNvGraphicFramePr>
               <a:graphicFrameLocks xmlns:a="http://schemas.openxmlformats.org/drawingml/2006/main" noChangeAspect="1"/>
             </wp:cNvGraphicFramePr>
@@ -4852,20 +5076,27 @@
                     <pic:cNvPr id="1" name=""/>
                     <pic:cNvPicPr/>
                   </pic:nvPicPr>
-                  <pic:blipFill>
+                  <pic:blipFill rotWithShape="1">
                     <a:blip r:embed="rId10"/>
-                    <a:stretch>
-                      <a:fillRect/>
-                    </a:stretch>
+                    <a:srcRect l="4695" t="11854" r="6828" b="12485"/>
+                    <a:stretch/>
                   </pic:blipFill>
-                  <pic:spPr>
-                    <a:xfrm>
+                  <pic:spPr bwMode="auto">
+                    <a:xfrm rot="5400000">
                       <a:off x="0" y="0"/>
-                      <a:ext cx="2358585" cy="2700641"/>
+                      <a:ext cx="9401095" cy="5736984"/>
                     </a:xfrm>
                     <a:prstGeom prst="rect">
                       <a:avLst/>
                     </a:prstGeom>
+                    <a:ln>
+                      <a:noFill/>
+                    </a:ln>
+                    <a:extLst>
+                      <a:ext uri="{53640926-AAD7-44D8-BBD7-CCE9431645EC}">
+                        <a14:shadowObscured xmlns:a14="http://schemas.microsoft.com/office/drawing/2010/main"/>
+                      </a:ext>
+                    </a:extLst>
                   </pic:spPr>
                 </pic:pic>
               </a:graphicData>
@@ -4873,21 +5104,211 @@
           </wp:inline>
         </w:drawing>
       </w:r>
+    </w:p>
+    <w:p>
+      <w:pPr>
+        <w:rPr>
+          <w:lang w:val="en-US"/>
+        </w:rPr>
+      </w:pPr>
+    </w:p>
+    <w:p>
+      <w:pPr>
+        <w:rPr>
+          <w:lang w:val="en-US"/>
+        </w:rPr>
+      </w:pPr>
+      <w:r>
+        <w:rPr>
+          <w:lang w:val="en-US"/>
+        </w:rPr>
+        <w:t xml:space="preserve">Baseline distributions of physical activity were derived for all countries included in the Health Economic Assessment Tool (n=49). For each scenario, we then estimated the number of deaths transformed the baseline distribution of every country, estimating the number of deaths averted </w:t>
+      </w:r>
+    </w:p>
+    <w:p>
+      <w:pPr>
+        <w:rPr>
+          <w:lang w:val="en-US"/>
+        </w:rPr>
+      </w:pPr>
+      <w:r>
+        <w:rPr>
+          <w:lang w:val="en-US"/>
+        </w:rPr>
+        <w:t>In order to make this comparison we take four steps:</w:t>
+      </w:r>
+    </w:p>
+    <w:p>
+      <w:pPr>
+        <w:pStyle w:val="ListParagraph"/>
+        <w:numPr>
+          <w:ilvl w:val="0"/>
+          <w:numId w:val="1"/>
+        </w:numPr>
+        <w:jc w:val="both"/>
+        <w:rPr>
+          <w:lang w:val="en-US"/>
+        </w:rPr>
+      </w:pPr>
+      <w:r>
+        <w:rPr>
+          <w:lang w:val="en-US"/>
+        </w:rPr>
+        <w:t xml:space="preserve">We follow the method described in Hafner et al. (2019) to estimate </w:t>
+      </w:r>
+      <w:r>
+        <w:rPr>
+          <w:lang w:val="en-US"/>
+        </w:rPr>
+        <w:t>the</w:t>
+      </w:r>
+      <w:r>
+        <w:rPr>
+          <w:lang w:val="en-US"/>
+        </w:rPr>
+        <w:t xml:space="preserve"> baseline distribution of physical activity in each of the 49 HEAT countries</w:t>
+      </w:r>
+      <w:r>
+        <w:rPr>
+          <w:lang w:val="en-US"/>
+        </w:rPr>
+        <w:t>.</w:t>
+      </w:r>
+    </w:p>
+    <w:p>
+      <w:pPr>
+        <w:pStyle w:val="ListParagraph"/>
+        <w:numPr>
+          <w:ilvl w:val="0"/>
+          <w:numId w:val="1"/>
+        </w:numPr>
+        <w:jc w:val="both"/>
+        <w:rPr>
+          <w:lang w:val="en-US"/>
+        </w:rPr>
+      </w:pPr>
+      <w:r>
+        <w:rPr>
+          <w:lang w:val="en-US"/>
+        </w:rPr>
+        <w:t>We create a new distribution of population physical activity for each country based on each of three scenarios outlined below in turn.</w:t>
+      </w:r>
+    </w:p>
+    <w:p>
+      <w:pPr>
+        <w:pStyle w:val="ListParagraph"/>
+        <w:numPr>
+          <w:ilvl w:val="0"/>
+          <w:numId w:val="1"/>
+        </w:numPr>
+        <w:jc w:val="both"/>
+        <w:rPr>
+          <w:lang w:val="en-US"/>
+        </w:rPr>
+      </w:pPr>
+      <w:r>
+        <w:rPr>
+          <w:lang w:val="en-US"/>
+        </w:rPr>
+        <w:t>We estimate the change in mortality rates, and therefore deaths averted, given the new distribution of physical activity in each country using both the dose response relationship and the linear relationship methods.</w:t>
+      </w:r>
+    </w:p>
+    <w:p>
+      <w:pPr>
+        <w:pStyle w:val="ListParagraph"/>
+        <w:numPr>
+          <w:ilvl w:val="0"/>
+          <w:numId w:val="1"/>
+        </w:numPr>
+        <w:jc w:val="both"/>
+        <w:rPr>
+          <w:lang w:val="en-US"/>
+        </w:rPr>
+      </w:pPr>
+      <w:r>
+        <w:rPr>
+          <w:lang w:val="en-US"/>
+        </w:rPr>
+        <w:t>We compare the number of deaths averted per 100,000 people using each method.</w:t>
+      </w:r>
+    </w:p>
+    <w:p>
+      <w:pPr>
+        <w:jc w:val="both"/>
+        <w:rPr>
+          <w:lang w:val="en-US"/>
+        </w:rPr>
+      </w:pPr>
+      <w:r>
+        <w:rPr>
+          <w:highlight w:val="yellow"/>
+          <w:lang w:val="en-US"/>
+        </w:rPr>
+        <w:t>Since there is variation in the baseline distribution of physical activity, and mortality rates, in each country, we display the results for all countries together to observe the effects of these variables. It is also possible to estimate the relative effect of changing the method used to estimate the benefits of increased physical activity for different types of ‘what-if’ scenarios. We compare the effects of the following three scenarios:</w:t>
+      </w:r>
+    </w:p>
+    <w:p>
+      <w:pPr>
+        <w:rPr>
+          <w:lang w:val="en-US"/>
+        </w:rPr>
+      </w:pPr>
+      <w:r>
+        <w:rPr>
+          <w:lang w:val="en-US"/>
+        </w:rPr>
+        <w:t>The analysis described below uses data from the following sources. The data is available open source at the author’s GitHub account.</w:t>
+      </w:r>
+    </w:p>
+    <w:p>
+      <w:pPr>
+        <w:rPr>
+          <w:lang w:val="en-US"/>
+        </w:rPr>
+      </w:pPr>
+    </w:p>
+    <w:p>
+      <w:pPr>
+        <w:rPr>
+          <w:lang w:val="en-US"/>
+        </w:rPr>
+      </w:pPr>
+      <w:r>
+        <w:rPr>
+          <w:rStyle w:val="Heading2Char"/>
+        </w:rPr>
+        <w:t>Step 1</w:t>
+      </w:r>
+    </w:p>
+    <w:p>
+      <w:pPr>
+        <w:rPr>
+          <w:lang w:val="en-US"/>
+        </w:rPr>
+      </w:pPr>
+      <w:r>
+        <w:rPr>
+          <w:lang w:val="en-US"/>
+        </w:rPr>
+        <w:t>We follow the method described in Hafner et al. (2019) to estimate a baseline distribution of physical activity in each of the 49 HEAT countries. This method first creates a generic distribution of physical activity for a country with good data. In this instance I use the distribution estimated for England using Health Survey for England 2015 data generated by the IPAQ survey. This looks something like this:</w:t>
+      </w:r>
+    </w:p>
+    <w:p>
+      <w:pPr>
+        <w:ind w:left="360"/>
+        <w:rPr>
+          <w:lang w:val="en-US"/>
+        </w:rPr>
+      </w:pPr>
       <w:r>
         <w:rPr>
           <w:noProof/>
         </w:rPr>
-        <w:t xml:space="preserve"> </w:t>
-      </w:r>
-      <w:r>
-        <w:rPr>
-          <w:noProof/>
-        </w:rPr>
         <w:drawing>
-          <wp:inline distT="0" distB="0" distL="0" distR="0" wp14:anchorId="7B04A13E" wp14:editId="7BAAC5C6">
-            <wp:extent cx="2382443" cy="2727960"/>
+          <wp:inline distT="0" distB="0" distL="0" distR="0" wp14:anchorId="1B517D7C" wp14:editId="2047BC04">
+            <wp:extent cx="2352675" cy="2693873"/>
             <wp:effectExtent l="0" t="0" r="0" b="0"/>
-            <wp:docPr id="3" name="Picture 3"/>
+            <wp:docPr id="1" name="Picture 1"/>
             <wp:cNvGraphicFramePr>
               <a:graphicFrameLocks xmlns:a="http://schemas.openxmlformats.org/drawingml/2006/main" noChangeAspect="1"/>
             </wp:cNvGraphicFramePr>
@@ -4907,6 +5328,52 @@
                   <pic:spPr>
                     <a:xfrm>
                       <a:off x="0" y="0"/>
+                      <a:ext cx="2358585" cy="2700641"/>
+                    </a:xfrm>
+                    <a:prstGeom prst="rect">
+                      <a:avLst/>
+                    </a:prstGeom>
+                  </pic:spPr>
+                </pic:pic>
+              </a:graphicData>
+            </a:graphic>
+          </wp:inline>
+        </w:drawing>
+      </w:r>
+      <w:r>
+        <w:rPr>
+          <w:noProof/>
+        </w:rPr>
+        <w:t xml:space="preserve"> </w:t>
+      </w:r>
+      <w:r>
+        <w:rPr>
+          <w:noProof/>
+        </w:rPr>
+        <w:drawing>
+          <wp:inline distT="0" distB="0" distL="0" distR="0" wp14:anchorId="7B04A13E" wp14:editId="7BAAC5C6">
+            <wp:extent cx="2382443" cy="2727960"/>
+            <wp:effectExtent l="0" t="0" r="0" b="0"/>
+            <wp:docPr id="3" name="Picture 3"/>
+            <wp:cNvGraphicFramePr>
+              <a:graphicFrameLocks xmlns:a="http://schemas.openxmlformats.org/drawingml/2006/main" noChangeAspect="1"/>
+            </wp:cNvGraphicFramePr>
+            <a:graphic xmlns:a="http://schemas.openxmlformats.org/drawingml/2006/main">
+              <a:graphicData uri="http://schemas.openxmlformats.org/drawingml/2006/picture">
+                <pic:pic xmlns:pic="http://schemas.openxmlformats.org/drawingml/2006/picture">
+                  <pic:nvPicPr>
+                    <pic:cNvPr id="1" name=""/>
+                    <pic:cNvPicPr/>
+                  </pic:nvPicPr>
+                  <pic:blipFill>
+                    <a:blip r:embed="rId12"/>
+                    <a:stretch>
+                      <a:fillRect/>
+                    </a:stretch>
+                  </pic:blipFill>
+                  <pic:spPr>
+                    <a:xfrm>
+                      <a:off x="0" y="0"/>
                       <a:ext cx="2404384" cy="2753083"/>
                     </a:xfrm>
                     <a:prstGeom prst="rect">
@@ -4930,6 +5397,7 @@
         <w:rPr>
           <w:lang w:val="en-US"/>
         </w:rPr>
+        <w:lastRenderedPageBreak/>
         <w:t xml:space="preserve">Then, using data provided by </w:t>
       </w:r>
       <w:proofErr w:type="spellStart"/>
@@ -5415,7 +5883,6 @@
         <w:rPr>
           <w:lang w:val="en-US"/>
         </w:rPr>
-        <w:lastRenderedPageBreak/>
         <w:t xml:space="preserve"> </w:t>
       </w:r>
       <w:r>
@@ -5438,7 +5905,7 @@
                     <pic:cNvPicPr/>
                   </pic:nvPicPr>
                   <pic:blipFill>
-                    <a:blip r:embed="rId12">
+                    <a:blip r:embed="rId13">
                       <a:extLst>
                         <a:ext uri="{28A0092B-C50C-407E-A947-70E740481C1C}">
                           <a14:useLocalDpi xmlns:a14="http://schemas.microsoft.com/office/drawing/2010/main" val="0"/>
@@ -5544,7 +6011,7 @@
                     <pic:cNvPicPr/>
                   </pic:nvPicPr>
                   <pic:blipFill>
-                    <a:blip r:embed="rId13"/>
+                    <a:blip r:embed="rId14"/>
                     <a:stretch>
                       <a:fillRect/>
                     </a:stretch>
@@ -5635,180 +6102,6 @@
             <wp:extent cx="4965700" cy="5685854"/>
             <wp:effectExtent l="0" t="0" r="6350" b="0"/>
             <wp:docPr id="4" name="Picture 4"/>
-            <wp:cNvGraphicFramePr>
-              <a:graphicFrameLocks xmlns:a="http://schemas.openxmlformats.org/drawingml/2006/main" noChangeAspect="1"/>
-            </wp:cNvGraphicFramePr>
-            <a:graphic xmlns:a="http://schemas.openxmlformats.org/drawingml/2006/main">
-              <a:graphicData uri="http://schemas.openxmlformats.org/drawingml/2006/picture">
-                <pic:pic xmlns:pic="http://schemas.openxmlformats.org/drawingml/2006/picture">
-                  <pic:nvPicPr>
-                    <pic:cNvPr id="1" name=""/>
-                    <pic:cNvPicPr/>
-                  </pic:nvPicPr>
-                  <pic:blipFill>
-                    <a:blip r:embed="rId14"/>
-                    <a:stretch>
-                      <a:fillRect/>
-                    </a:stretch>
-                  </pic:blipFill>
-                  <pic:spPr>
-                    <a:xfrm>
-                      <a:off x="0" y="0"/>
-                      <a:ext cx="5000714" cy="5725946"/>
-                    </a:xfrm>
-                    <a:prstGeom prst="rect">
-                      <a:avLst/>
-                    </a:prstGeom>
-                  </pic:spPr>
-                </pic:pic>
-              </a:graphicData>
-            </a:graphic>
-          </wp:inline>
-        </w:drawing>
-      </w:r>
-    </w:p>
-    <w:p>
-      <w:pPr>
-        <w:rPr>
-          <w:lang w:val="en-US"/>
-        </w:rPr>
-      </w:pPr>
-    </w:p>
-    <w:p>
-      <w:pPr>
-        <w:rPr>
-          <w:lang w:val="en-US"/>
-        </w:rPr>
-      </w:pPr>
-    </w:p>
-    <w:p>
-      <w:pPr>
-        <w:tabs>
-          <w:tab w:val="left" w:pos="1230"/>
-        </w:tabs>
-        <w:rPr>
-          <w:lang w:val="en-US"/>
-        </w:rPr>
-      </w:pPr>
-    </w:p>
-    <w:p>
-      <w:pPr>
-        <w:tabs>
-          <w:tab w:val="left" w:pos="1230"/>
-        </w:tabs>
-        <w:rPr>
-          <w:lang w:val="en-US"/>
-        </w:rPr>
-      </w:pPr>
-    </w:p>
-    <w:p>
-      <w:pPr>
-        <w:tabs>
-          <w:tab w:val="left" w:pos="1230"/>
-        </w:tabs>
-        <w:rPr>
-          <w:lang w:val="en-US"/>
-        </w:rPr>
-      </w:pPr>
-    </w:p>
-    <w:p>
-      <w:pPr>
-        <w:tabs>
-          <w:tab w:val="left" w:pos="1230"/>
-        </w:tabs>
-        <w:rPr>
-          <w:lang w:val="en-US"/>
-        </w:rPr>
-      </w:pPr>
-    </w:p>
-    <w:p>
-      <w:pPr>
-        <w:tabs>
-          <w:tab w:val="left" w:pos="1230"/>
-        </w:tabs>
-        <w:rPr>
-          <w:lang w:val="en-US"/>
-        </w:rPr>
-      </w:pPr>
-    </w:p>
-    <w:p>
-      <w:pPr>
-        <w:tabs>
-          <w:tab w:val="left" w:pos="1230"/>
-        </w:tabs>
-        <w:rPr>
-          <w:lang w:val="en-US"/>
-        </w:rPr>
-      </w:pPr>
-    </w:p>
-    <w:p>
-      <w:pPr>
-        <w:tabs>
-          <w:tab w:val="left" w:pos="1230"/>
-        </w:tabs>
-        <w:rPr>
-          <w:lang w:val="en-US"/>
-        </w:rPr>
-      </w:pPr>
-    </w:p>
-    <w:p>
-      <w:pPr>
-        <w:tabs>
-          <w:tab w:val="left" w:pos="1230"/>
-        </w:tabs>
-        <w:rPr>
-          <w:lang w:val="en-US"/>
-        </w:rPr>
-      </w:pPr>
-    </w:p>
-    <w:p>
-      <w:pPr>
-        <w:tabs>
-          <w:tab w:val="left" w:pos="1230"/>
-        </w:tabs>
-        <w:rPr>
-          <w:lang w:val="en-US"/>
-        </w:rPr>
-      </w:pPr>
-    </w:p>
-    <w:p>
-      <w:pPr>
-        <w:tabs>
-          <w:tab w:val="left" w:pos="1230"/>
-        </w:tabs>
-        <w:rPr>
-          <w:lang w:val="en-US"/>
-        </w:rPr>
-      </w:pPr>
-    </w:p>
-    <w:p>
-      <w:pPr>
-        <w:tabs>
-          <w:tab w:val="left" w:pos="1230"/>
-        </w:tabs>
-        <w:rPr>
-          <w:lang w:val="en-US"/>
-        </w:rPr>
-      </w:pPr>
-    </w:p>
-    <w:p>
-      <w:pPr>
-        <w:tabs>
-          <w:tab w:val="left" w:pos="1230"/>
-        </w:tabs>
-        <w:rPr>
-          <w:lang w:val="en-US"/>
-        </w:rPr>
-      </w:pPr>
-      <w:r>
-        <w:rPr>
-          <w:noProof/>
-        </w:rPr>
-        <w:drawing>
-          <wp:inline distT="0" distB="0" distL="0" distR="0" wp14:anchorId="441C5277" wp14:editId="065ADD9F">
-            <wp:extent cx="5731510" cy="5756910"/>
-            <wp:effectExtent l="0" t="0" r="2540" b="0"/>
-            <wp:docPr id="6" name="Picture 6"/>
             <wp:cNvGraphicFramePr>
               <a:graphicFrameLocks xmlns:a="http://schemas.openxmlformats.org/drawingml/2006/main" noChangeAspect="1"/>
             </wp:cNvGraphicFramePr>
@@ -5828,7 +6121,7 @@
                   <pic:spPr>
                     <a:xfrm>
                       <a:off x="0" y="0"/>
-                      <a:ext cx="5731510" cy="5756910"/>
+                      <a:ext cx="5000714" cy="5725946"/>
                     </a:xfrm>
                     <a:prstGeom prst="rect">
                       <a:avLst/>
@@ -5843,6 +6136,20 @@
     </w:p>
     <w:p>
       <w:pPr>
+        <w:rPr>
+          <w:lang w:val="en-US"/>
+        </w:rPr>
+      </w:pPr>
+    </w:p>
+    <w:p>
+      <w:pPr>
+        <w:rPr>
+          <w:lang w:val="en-US"/>
+        </w:rPr>
+      </w:pPr>
+    </w:p>
+    <w:p>
+      <w:pPr>
         <w:tabs>
           <w:tab w:val="left" w:pos="1230"/>
         </w:tabs>
@@ -5850,16 +6157,125 @@
           <w:lang w:val="en-US"/>
         </w:rPr>
       </w:pPr>
+    </w:p>
+    <w:p>
+      <w:pPr>
+        <w:tabs>
+          <w:tab w:val="left" w:pos="1230"/>
+        </w:tabs>
+        <w:rPr>
+          <w:lang w:val="en-US"/>
+        </w:rPr>
+      </w:pPr>
+    </w:p>
+    <w:p>
+      <w:pPr>
+        <w:tabs>
+          <w:tab w:val="left" w:pos="1230"/>
+        </w:tabs>
+        <w:rPr>
+          <w:lang w:val="en-US"/>
+        </w:rPr>
+      </w:pPr>
+    </w:p>
+    <w:p>
+      <w:pPr>
+        <w:tabs>
+          <w:tab w:val="left" w:pos="1230"/>
+        </w:tabs>
+        <w:rPr>
+          <w:lang w:val="en-US"/>
+        </w:rPr>
+      </w:pPr>
+    </w:p>
+    <w:p>
+      <w:pPr>
+        <w:tabs>
+          <w:tab w:val="left" w:pos="1230"/>
+        </w:tabs>
+        <w:rPr>
+          <w:lang w:val="en-US"/>
+        </w:rPr>
+      </w:pPr>
+    </w:p>
+    <w:p>
+      <w:pPr>
+        <w:tabs>
+          <w:tab w:val="left" w:pos="1230"/>
+        </w:tabs>
+        <w:rPr>
+          <w:lang w:val="en-US"/>
+        </w:rPr>
+      </w:pPr>
+    </w:p>
+    <w:p>
+      <w:pPr>
+        <w:tabs>
+          <w:tab w:val="left" w:pos="1230"/>
+        </w:tabs>
+        <w:rPr>
+          <w:lang w:val="en-US"/>
+        </w:rPr>
+      </w:pPr>
+    </w:p>
+    <w:p>
+      <w:pPr>
+        <w:tabs>
+          <w:tab w:val="left" w:pos="1230"/>
+        </w:tabs>
+        <w:rPr>
+          <w:lang w:val="en-US"/>
+        </w:rPr>
+      </w:pPr>
+    </w:p>
+    <w:p>
+      <w:pPr>
+        <w:tabs>
+          <w:tab w:val="left" w:pos="1230"/>
+        </w:tabs>
+        <w:rPr>
+          <w:lang w:val="en-US"/>
+        </w:rPr>
+      </w:pPr>
+    </w:p>
+    <w:p>
+      <w:pPr>
+        <w:tabs>
+          <w:tab w:val="left" w:pos="1230"/>
+        </w:tabs>
+        <w:rPr>
+          <w:lang w:val="en-US"/>
+        </w:rPr>
+      </w:pPr>
+    </w:p>
+    <w:p>
+      <w:pPr>
+        <w:tabs>
+          <w:tab w:val="left" w:pos="1230"/>
+        </w:tabs>
+        <w:rPr>
+          <w:lang w:val="en-US"/>
+        </w:rPr>
+      </w:pPr>
+    </w:p>
+    <w:p>
+      <w:pPr>
+        <w:tabs>
+          <w:tab w:val="left" w:pos="1230"/>
+        </w:tabs>
+        <w:rPr>
+          <w:lang w:val="en-US"/>
+        </w:rPr>
+      </w:pPr>
       <w:r>
         <w:rPr>
           <w:noProof/>
         </w:rPr>
-        <w:lastRenderedPageBreak/>
         <w:drawing>
-          <wp:inline distT="0" distB="0" distL="0" distR="0" wp14:anchorId="33886159" wp14:editId="0257A444">
-            <wp:extent cx="5731510" cy="4055110"/>
-            <wp:effectExtent l="0" t="0" r="2540" b="2540"/>
-            <wp:docPr id="10" name="Picture 10"/>
+          <wp:inline distT="0" distB="0" distL="0" distR="0" wp14:anchorId="441C5277" wp14:editId="065ADD9F">
+            <wp:extent cx="5731510" cy="5756910"/>
+            <wp:effectExtent l="0" t="0" r="2540" b="0"/>
+            <wp:docPr id="6" name="Picture 6"/>
             <wp:cNvGraphicFramePr>
               <a:graphicFrameLocks xmlns:a="http://schemas.openxmlformats.org/drawingml/2006/main" noChangeAspect="1"/>
             </wp:cNvGraphicFramePr>
@@ -5879,7 +6295,7 @@
                   <pic:spPr>
                     <a:xfrm>
                       <a:off x="0" y="0"/>
-                      <a:ext cx="5731510" cy="4055110"/>
+                      <a:ext cx="5731510" cy="5756910"/>
                     </a:xfrm>
                     <a:prstGeom prst="rect">
                       <a:avLst/>
@@ -5907,10 +6323,10 @@
         </w:rPr>
         <w:lastRenderedPageBreak/>
         <w:drawing>
-          <wp:inline distT="0" distB="0" distL="0" distR="0" wp14:anchorId="07FF5988" wp14:editId="6603C4B8">
-            <wp:extent cx="5731510" cy="5748655"/>
-            <wp:effectExtent l="0" t="0" r="2540" b="4445"/>
-            <wp:docPr id="11" name="Picture 11"/>
+          <wp:inline distT="0" distB="0" distL="0" distR="0" wp14:anchorId="33886159" wp14:editId="0257A444">
+            <wp:extent cx="5731510" cy="4055110"/>
+            <wp:effectExtent l="0" t="0" r="2540" b="2540"/>
+            <wp:docPr id="10" name="Picture 10"/>
             <wp:cNvGraphicFramePr>
               <a:graphicFrameLocks xmlns:a="http://schemas.openxmlformats.org/drawingml/2006/main" noChangeAspect="1"/>
             </wp:cNvGraphicFramePr>
@@ -5930,6 +6346,57 @@
                   <pic:spPr>
                     <a:xfrm>
                       <a:off x="0" y="0"/>
+                      <a:ext cx="5731510" cy="4055110"/>
+                    </a:xfrm>
+                    <a:prstGeom prst="rect">
+                      <a:avLst/>
+                    </a:prstGeom>
+                  </pic:spPr>
+                </pic:pic>
+              </a:graphicData>
+            </a:graphic>
+          </wp:inline>
+        </w:drawing>
+      </w:r>
+    </w:p>
+    <w:p>
+      <w:pPr>
+        <w:tabs>
+          <w:tab w:val="left" w:pos="1230"/>
+        </w:tabs>
+        <w:rPr>
+          <w:lang w:val="en-US"/>
+        </w:rPr>
+      </w:pPr>
+      <w:r>
+        <w:rPr>
+          <w:noProof/>
+        </w:rPr>
+        <w:lastRenderedPageBreak/>
+        <w:drawing>
+          <wp:inline distT="0" distB="0" distL="0" distR="0" wp14:anchorId="07FF5988" wp14:editId="6603C4B8">
+            <wp:extent cx="5731510" cy="5748655"/>
+            <wp:effectExtent l="0" t="0" r="2540" b="4445"/>
+            <wp:docPr id="11" name="Picture 11"/>
+            <wp:cNvGraphicFramePr>
+              <a:graphicFrameLocks xmlns:a="http://schemas.openxmlformats.org/drawingml/2006/main" noChangeAspect="1"/>
+            </wp:cNvGraphicFramePr>
+            <a:graphic xmlns:a="http://schemas.openxmlformats.org/drawingml/2006/main">
+              <a:graphicData uri="http://schemas.openxmlformats.org/drawingml/2006/picture">
+                <pic:pic xmlns:pic="http://schemas.openxmlformats.org/drawingml/2006/picture">
+                  <pic:nvPicPr>
+                    <pic:cNvPr id="1" name=""/>
+                    <pic:cNvPicPr/>
+                  </pic:nvPicPr>
+                  <pic:blipFill>
+                    <a:blip r:embed="rId18"/>
+                    <a:stretch>
+                      <a:fillRect/>
+                    </a:stretch>
+                  </pic:blipFill>
+                  <pic:spPr>
+                    <a:xfrm>
+                      <a:off x="0" y="0"/>
                       <a:ext cx="5731510" cy="5748655"/>
                     </a:xfrm>
                     <a:prstGeom prst="rect">
@@ -5942,11 +6409,9 @@
           </wp:inline>
         </w:drawing>
       </w:r>
-      <w:bookmarkStart w:id="1" w:name="_GoBack"/>
-      <w:bookmarkEnd w:id="1"/>
     </w:p>
     <w:sectPr>
-      <w:headerReference w:type="default" r:id="rId18"/>
+      <w:headerReference w:type="default" r:id="rId19"/>
       <w:pgSz w:w="11906" w:h="16838"/>
       <w:pgMar w:top="1440" w:right="1440" w:bottom="1440" w:left="1440" w:header="708" w:footer="708" w:gutter="0"/>
       <w:cols w:space="708"/>
@@ -7192,6 +7657,28 @@
       <w:color w:val="808080"/>
     </w:rPr>
   </w:style>
+  <w:style w:type="character" w:styleId="Strong">
+    <w:name w:val="Strong"/>
+    <w:basedOn w:val="DefaultParagraphFont"/>
+    <w:uiPriority w:val="22"/>
+    <w:qFormat/>
+    <w:rsid w:val="00EF5CF5"/>
+    <w:rPr>
+      <w:b/>
+      <w:bCs/>
+    </w:rPr>
+  </w:style>
+  <w:style w:type="character" w:styleId="Emphasis">
+    <w:name w:val="Emphasis"/>
+    <w:basedOn w:val="DefaultParagraphFont"/>
+    <w:uiPriority w:val="20"/>
+    <w:qFormat/>
+    <w:rsid w:val="00EF5CF5"/>
+    <w:rPr>
+      <w:i/>
+      <w:iCs/>
+    </w:rPr>
+  </w:style>
 </w:styles>
 </file>
 

</xml_diff>